<commit_message>
Mise à jour des méthodes + conversion en pdf des classes de carte
</commit_message>
<xml_diff>
--- a/pdf/methodes.docx
+++ b/pdf/methodes.docx
@@ -1,6 +1,6 @@
 
 <file path=word/document.xml><?xml version="1.0" encoding="utf-8"?>
-<w:document xmlns:wpc="http://schemas.microsoft.com/office/word/2010/wordprocessingCanvas" xmlns:cx="http://schemas.microsoft.com/office/drawing/2014/chartex" xmlns:cx1="http://schemas.microsoft.com/office/drawing/2015/9/8/chartex" xmlns:mc="http://schemas.openxmlformats.org/markup-compatibility/2006" xmlns:o="urn:schemas-microsoft-com:office:office" xmlns:r="http://schemas.openxmlformats.org/officeDocument/2006/relationships" xmlns:m="http://schemas.openxmlformats.org/officeDocument/2006/math" xmlns:v="urn:schemas-microsoft-com:vml" xmlns:wp14="http://schemas.microsoft.com/office/word/2010/wordprocessingDrawing" xmlns:wp="http://schemas.openxmlformats.org/drawingml/2006/wordprocessingDrawing" xmlns:w10="urn:schemas-microsoft-com:office:word" xmlns:w="http://schemas.openxmlformats.org/wordprocessingml/2006/main" xmlns:w14="http://schemas.microsoft.com/office/word/2010/wordml" xmlns:w15="http://schemas.microsoft.com/office/word/2012/wordml" xmlns:w16se="http://schemas.microsoft.com/office/word/2015/wordml/symex" xmlns:wpg="http://schemas.microsoft.com/office/word/2010/wordprocessingGroup" xmlns:wpi="http://schemas.microsoft.com/office/word/2010/wordprocessingInk" xmlns:wne="http://schemas.microsoft.com/office/word/2006/wordml" xmlns:wps="http://schemas.microsoft.com/office/word/2010/wordprocessingShape" mc:Ignorable="w14 w15 w16se wp14">
+<w:document xmlns:wpc="http://schemas.microsoft.com/office/word/2010/wordprocessingCanvas" xmlns:cx="http://schemas.microsoft.com/office/drawing/2014/chartex" xmlns:cx1="http://schemas.microsoft.com/office/drawing/2015/9/8/chartex" xmlns:cx2="http://schemas.microsoft.com/office/drawing/2015/10/21/chartex" xmlns:cx3="http://schemas.microsoft.com/office/drawing/2016/5/9/chartex" xmlns:cx4="http://schemas.microsoft.com/office/drawing/2016/5/10/chartex" xmlns:cx5="http://schemas.microsoft.com/office/drawing/2016/5/11/chartex" xmlns:cx6="http://schemas.microsoft.com/office/drawing/2016/5/12/chartex" xmlns:cx7="http://schemas.microsoft.com/office/drawing/2016/5/13/chartex" xmlns:cx8="http://schemas.microsoft.com/office/drawing/2016/5/14/chartex" xmlns:mc="http://schemas.openxmlformats.org/markup-compatibility/2006" xmlns:aink="http://schemas.microsoft.com/office/drawing/2016/ink" xmlns:am3d="http://schemas.microsoft.com/office/drawing/2017/model3d" xmlns:o="urn:schemas-microsoft-com:office:office" xmlns:r="http://schemas.openxmlformats.org/officeDocument/2006/relationships" xmlns:m="http://schemas.openxmlformats.org/officeDocument/2006/math" xmlns:v="urn:schemas-microsoft-com:vml" xmlns:wp14="http://schemas.microsoft.com/office/word/2010/wordprocessingDrawing" xmlns:wp="http://schemas.openxmlformats.org/drawingml/2006/wordprocessingDrawing" xmlns:w10="urn:schemas-microsoft-com:office:word" xmlns:w="http://schemas.openxmlformats.org/wordprocessingml/2006/main" xmlns:w14="http://schemas.microsoft.com/office/word/2010/wordml" xmlns:w15="http://schemas.microsoft.com/office/word/2012/wordml" xmlns:w16cid="http://schemas.microsoft.com/office/word/2016/wordml/cid" xmlns:w16se="http://schemas.microsoft.com/office/word/2015/wordml/symex" xmlns:wpg="http://schemas.microsoft.com/office/word/2010/wordprocessingGroup" xmlns:wpi="http://schemas.microsoft.com/office/word/2010/wordprocessingInk" xmlns:wne="http://schemas.microsoft.com/office/word/2006/wordml" xmlns:wps="http://schemas.microsoft.com/office/word/2010/wordprocessingShape" mc:Ignorable="w14 w15 w16se w16cid wp14">
   <w:body>
     <w:p>
       <w:pPr>
@@ -37,14 +37,14 @@
         <w:tblLook w:val="04A0" w:firstRow="1" w:lastRow="0" w:firstColumn="1" w:lastColumn="0" w:noHBand="0" w:noVBand="1"/>
       </w:tblPr>
       <w:tblGrid>
-        <w:gridCol w:w="2717"/>
-        <w:gridCol w:w="4704"/>
+        <w:gridCol w:w="2368"/>
+        <w:gridCol w:w="5053"/>
         <w:gridCol w:w="1641"/>
       </w:tblGrid>
       <w:tr>
         <w:tc>
           <w:tcPr>
-            <w:tcW w:w="2122" w:type="dxa"/>
+            <w:tcW w:w="2368" w:type="dxa"/>
             <w:shd w:val="clear" w:color="auto" w:fill="9CC2E5" w:themeFill="accent1" w:themeFillTint="99"/>
           </w:tcPr>
           <w:p>
@@ -66,7 +66,7 @@
         </w:tc>
         <w:tc>
           <w:tcPr>
-            <w:tcW w:w="5528" w:type="dxa"/>
+            <w:tcW w:w="5053" w:type="dxa"/>
             <w:shd w:val="clear" w:color="auto" w:fill="9CC2E5" w:themeFill="accent1" w:themeFillTint="99"/>
           </w:tcPr>
           <w:p>
@@ -88,7 +88,7 @@
         </w:tc>
         <w:tc>
           <w:tcPr>
-            <w:tcW w:w="1412" w:type="dxa"/>
+            <w:tcW w:w="1641" w:type="dxa"/>
             <w:shd w:val="clear" w:color="auto" w:fill="9CC2E5" w:themeFill="accent1" w:themeFillTint="99"/>
           </w:tcPr>
           <w:p>
@@ -112,7 +112,7 @@
       <w:tr>
         <w:tc>
           <w:tcPr>
-            <w:tcW w:w="2122" w:type="dxa"/>
+            <w:tcW w:w="2368" w:type="dxa"/>
           </w:tcPr>
           <w:p>
             <w:pPr>
@@ -133,7 +133,7 @@
         </w:tc>
         <w:tc>
           <w:tcPr>
-            <w:tcW w:w="5528" w:type="dxa"/>
+            <w:tcW w:w="5053" w:type="dxa"/>
           </w:tcPr>
           <w:p>
             <w:pPr>
@@ -152,7 +152,7 @@
         </w:tc>
         <w:tc>
           <w:tcPr>
-            <w:tcW w:w="1412" w:type="dxa"/>
+            <w:tcW w:w="1641" w:type="dxa"/>
           </w:tcPr>
           <w:p>
             <w:pPr>
@@ -175,7 +175,7 @@
       <w:tr>
         <w:tc>
           <w:tcPr>
-            <w:tcW w:w="2122" w:type="dxa"/>
+            <w:tcW w:w="2368" w:type="dxa"/>
           </w:tcPr>
           <w:p>
             <w:pPr>
@@ -196,7 +196,7 @@
         </w:tc>
         <w:tc>
           <w:tcPr>
-            <w:tcW w:w="5528" w:type="dxa"/>
+            <w:tcW w:w="5053" w:type="dxa"/>
           </w:tcPr>
           <w:p>
             <w:pPr>
@@ -215,7 +215,7 @@
         </w:tc>
         <w:tc>
           <w:tcPr>
-            <w:tcW w:w="1412" w:type="dxa"/>
+            <w:tcW w:w="1641" w:type="dxa"/>
           </w:tcPr>
           <w:p>
             <w:pPr>
@@ -238,7 +238,7 @@
       <w:tr>
         <w:tc>
           <w:tcPr>
-            <w:tcW w:w="2122" w:type="dxa"/>
+            <w:tcW w:w="2368" w:type="dxa"/>
           </w:tcPr>
           <w:p>
             <w:pPr>
@@ -259,7 +259,7 @@
         </w:tc>
         <w:tc>
           <w:tcPr>
-            <w:tcW w:w="5528" w:type="dxa"/>
+            <w:tcW w:w="5053" w:type="dxa"/>
           </w:tcPr>
           <w:p>
             <w:pPr>
@@ -278,7 +278,7 @@
         </w:tc>
         <w:tc>
           <w:tcPr>
-            <w:tcW w:w="1412" w:type="dxa"/>
+            <w:tcW w:w="1641" w:type="dxa"/>
           </w:tcPr>
           <w:p>
             <w:pPr>
@@ -301,7 +301,7 @@
       <w:tr>
         <w:tc>
           <w:tcPr>
-            <w:tcW w:w="2122" w:type="dxa"/>
+            <w:tcW w:w="2368" w:type="dxa"/>
           </w:tcPr>
           <w:p>
             <w:pPr>
@@ -322,7 +322,7 @@
         </w:tc>
         <w:tc>
           <w:tcPr>
-            <w:tcW w:w="5528" w:type="dxa"/>
+            <w:tcW w:w="5053" w:type="dxa"/>
           </w:tcPr>
           <w:p>
             <w:pPr>
@@ -341,7 +341,7 @@
         </w:tc>
         <w:tc>
           <w:tcPr>
-            <w:tcW w:w="1412" w:type="dxa"/>
+            <w:tcW w:w="1641" w:type="dxa"/>
           </w:tcPr>
           <w:p>
             <w:pPr>
@@ -364,7 +364,7 @@
       <w:tr>
         <w:tc>
           <w:tcPr>
-            <w:tcW w:w="2122" w:type="dxa"/>
+            <w:tcW w:w="2368" w:type="dxa"/>
           </w:tcPr>
           <w:p>
             <w:pPr>
@@ -385,7 +385,7 @@
         </w:tc>
         <w:tc>
           <w:tcPr>
-            <w:tcW w:w="5528" w:type="dxa"/>
+            <w:tcW w:w="5053" w:type="dxa"/>
           </w:tcPr>
           <w:p>
             <w:pPr>
@@ -417,7 +417,7 @@
         </w:tc>
         <w:tc>
           <w:tcPr>
-            <w:tcW w:w="1412" w:type="dxa"/>
+            <w:tcW w:w="1641" w:type="dxa"/>
           </w:tcPr>
           <w:p>
             <w:pPr>
@@ -440,7 +440,7 @@
       <w:tr>
         <w:tc>
           <w:tcPr>
-            <w:tcW w:w="2122" w:type="dxa"/>
+            <w:tcW w:w="2368" w:type="dxa"/>
           </w:tcPr>
           <w:p>
             <w:pPr>
@@ -461,26 +461,54 @@
         </w:tc>
         <w:tc>
           <w:tcPr>
-            <w:tcW w:w="5528" w:type="dxa"/>
-          </w:tcPr>
-          <w:p>
-            <w:pPr>
-              <w:jc w:val="center"/>
-              <w:rPr>
-                <w:sz w:val="24"/>
-              </w:rPr>
-            </w:pPr>
-            <w:r>
-              <w:rPr>
-                <w:sz w:val="24"/>
-              </w:rPr>
-              <w:t>Attribue la valeur de l’effet de l’objet au joueur</w:t>
-            </w:r>
-          </w:p>
-        </w:tc>
-        <w:tc>
-          <w:tcPr>
-            <w:tcW w:w="1412" w:type="dxa"/>
+            <w:tcW w:w="5053" w:type="dxa"/>
+          </w:tcPr>
+          <w:p>
+            <w:pPr>
+              <w:jc w:val="center"/>
+              <w:rPr>
+                <w:sz w:val="24"/>
+              </w:rPr>
+            </w:pPr>
+            <w:r>
+              <w:rPr>
+                <w:sz w:val="24"/>
+              </w:rPr>
+              <w:t xml:space="preserve">Attribue </w:t>
+            </w:r>
+            <w:r>
+              <w:rPr>
+                <w:b/>
+                <w:bCs/>
+                <w:sz w:val="24"/>
+              </w:rPr>
+              <w:t xml:space="preserve">-1 </w:t>
+            </w:r>
+            <w:r>
+              <w:rPr>
+                <w:sz w:val="24"/>
+              </w:rPr>
+              <w:t xml:space="preserve">à l’attribut </w:t>
+            </w:r>
+            <w:r>
+              <w:rPr>
+                <w:b/>
+                <w:bCs/>
+                <w:sz w:val="24"/>
+              </w:rPr>
+              <w:t xml:space="preserve">nombreUtilisation </w:t>
+            </w:r>
+            <w:r>
+              <w:rPr>
+                <w:sz w:val="24"/>
+              </w:rPr>
+              <w:t>de l’objet</w:t>
+            </w:r>
+          </w:p>
+        </w:tc>
+        <w:tc>
+          <w:tcPr>
+            <w:tcW w:w="1641" w:type="dxa"/>
           </w:tcPr>
           <w:p>
             <w:pPr>
@@ -503,28 +531,35 @@
       <w:tr>
         <w:tc>
           <w:tcPr>
-            <w:tcW w:w="2122" w:type="dxa"/>
-          </w:tcPr>
-          <w:p>
-            <w:pPr>
-              <w:jc w:val="center"/>
-              <w:rPr>
-                <w:b/>
-                <w:sz w:val="24"/>
-              </w:rPr>
-            </w:pPr>
-            <w:r>
-              <w:rPr>
-                <w:b/>
-                <w:sz w:val="24"/>
-              </w:rPr>
-              <w:t>attribuerQuête()</w:t>
-            </w:r>
-          </w:p>
-        </w:tc>
-        <w:tc>
-          <w:tcPr>
-            <w:tcW w:w="5528" w:type="dxa"/>
+            <w:tcW w:w="2368" w:type="dxa"/>
+          </w:tcPr>
+          <w:p>
+            <w:pPr>
+              <w:jc w:val="center"/>
+              <w:rPr>
+                <w:b/>
+                <w:sz w:val="24"/>
+              </w:rPr>
+            </w:pPr>
+            <w:r>
+              <w:rPr>
+                <w:b/>
+                <w:sz w:val="24"/>
+              </w:rPr>
+              <w:t>modifEtatQuete</w:t>
+            </w:r>
+            <w:r>
+              <w:rPr>
+                <w:b/>
+                <w:sz w:val="24"/>
+              </w:rPr>
+              <w:t>()</w:t>
+            </w:r>
+          </w:p>
+        </w:tc>
+        <w:tc>
+          <w:tcPr>
+            <w:tcW w:w="5053" w:type="dxa"/>
           </w:tcPr>
           <w:p>
             <w:pPr>
@@ -548,28 +583,28 @@
             </w:r>
             <w:r>
               <w:rPr>
-                <w:sz w:val="24"/>
-              </w:rPr>
-              <w:t xml:space="preserve"> la valeur </w:t>
-            </w:r>
-            <w:r>
-              <w:rPr>
-                <w:b/>
-                <w:sz w:val="24"/>
-              </w:rPr>
-              <w:t>1</w:t>
-            </w:r>
-            <w:r>
-              <w:rPr>
-                <w:sz w:val="24"/>
-              </w:rPr>
-              <w:t xml:space="preserve"> (quête en cours)</w:t>
-            </w:r>
-          </w:p>
-        </w:tc>
-        <w:tc>
-          <w:tcPr>
-            <w:tcW w:w="1412" w:type="dxa"/>
+                <w:b/>
+                <w:sz w:val="24"/>
+              </w:rPr>
+              <w:t>Quete</w:t>
+            </w:r>
+            <w:r>
+              <w:rPr>
+                <w:sz w:val="24"/>
+              </w:rPr>
+              <w:t xml:space="preserve"> la </w:t>
+            </w:r>
+            <w:r>
+              <w:rPr>
+                <w:sz w:val="24"/>
+              </w:rPr>
+              <w:t xml:space="preserve">valeur demandée </w:t>
+            </w:r>
+          </w:p>
+        </w:tc>
+        <w:tc>
+          <w:tcPr>
+            <w:tcW w:w="1641" w:type="dxa"/>
           </w:tcPr>
           <w:p>
             <w:pPr>
@@ -592,85 +627,81 @@
       <w:tr>
         <w:tc>
           <w:tcPr>
-            <w:tcW w:w="2122" w:type="dxa"/>
-          </w:tcPr>
-          <w:p>
-            <w:pPr>
-              <w:jc w:val="center"/>
-              <w:rPr>
-                <w:b/>
-                <w:sz w:val="24"/>
-              </w:rPr>
-            </w:pPr>
-            <w:r>
-              <w:rPr>
-                <w:b/>
-                <w:sz w:val="24"/>
-              </w:rPr>
-              <w:t>reussirQuête()</w:t>
-            </w:r>
-          </w:p>
-        </w:tc>
-        <w:tc>
-          <w:tcPr>
-            <w:tcW w:w="5528" w:type="dxa"/>
-          </w:tcPr>
-          <w:p>
-            <w:pPr>
-              <w:jc w:val="center"/>
-              <w:rPr>
-                <w:sz w:val="24"/>
-              </w:rPr>
-            </w:pPr>
-            <w:r>
-              <w:rPr>
-                <w:sz w:val="24"/>
-              </w:rPr>
-              <w:t xml:space="preserve">Attribue à l’attribut </w:t>
-            </w:r>
-            <w:r>
-              <w:rPr>
-                <w:b/>
-                <w:sz w:val="24"/>
-              </w:rPr>
-              <w:t>etat</w:t>
-            </w:r>
-            <w:r>
-              <w:rPr>
-                <w:sz w:val="24"/>
-              </w:rPr>
-              <w:t xml:space="preserve"> la valeur </w:t>
-            </w:r>
-            <w:r>
-              <w:rPr>
-                <w:b/>
-                <w:sz w:val="24"/>
-              </w:rPr>
-              <w:t>2</w:t>
-            </w:r>
-            <w:r>
-              <w:rPr>
-                <w:sz w:val="24"/>
-              </w:rPr>
-              <w:t xml:space="preserve"> (quête </w:t>
-            </w:r>
-            <w:r>
-              <w:rPr>
-                <w:sz w:val="24"/>
-              </w:rPr>
-              <w:t>terminée</w:t>
-            </w:r>
-            <w:r>
-              <w:rPr>
-                <w:sz w:val="24"/>
-              </w:rPr>
-              <w:t>)</w:t>
-            </w:r>
-          </w:p>
-        </w:tc>
-        <w:tc>
-          <w:tcPr>
-            <w:tcW w:w="1412" w:type="dxa"/>
+            <w:tcW w:w="2368" w:type="dxa"/>
+          </w:tcPr>
+          <w:p>
+            <w:pPr>
+              <w:jc w:val="center"/>
+              <w:rPr>
+                <w:b/>
+                <w:sz w:val="24"/>
+              </w:rPr>
+            </w:pPr>
+            <w:r>
+              <w:rPr>
+                <w:b/>
+                <w:sz w:val="24"/>
+              </w:rPr>
+              <w:t>donnerRecompense()</w:t>
+            </w:r>
+          </w:p>
+        </w:tc>
+        <w:tc>
+          <w:tcPr>
+            <w:tcW w:w="5053" w:type="dxa"/>
+          </w:tcPr>
+          <w:p>
+            <w:pPr>
+              <w:jc w:val="center"/>
+              <w:rPr>
+                <w:b/>
+                <w:bCs/>
+                <w:sz w:val="24"/>
+              </w:rPr>
+            </w:pPr>
+            <w:r>
+              <w:rPr>
+                <w:sz w:val="24"/>
+              </w:rPr>
+              <w:t>A</w:t>
+            </w:r>
+            <w:r>
+              <w:rPr>
+                <w:sz w:val="24"/>
+              </w:rPr>
+              <w:t>joute</w:t>
+            </w:r>
+            <w:r>
+              <w:rPr>
+                <w:sz w:val="24"/>
+              </w:rPr>
+              <w:t xml:space="preserve"> l</w:t>
+            </w:r>
+            <w:r>
+              <w:rPr>
+                <w:sz w:val="24"/>
+              </w:rPr>
+              <w:t xml:space="preserve">’objet </w:t>
+            </w:r>
+            <w:r>
+              <w:rPr>
+                <w:b/>
+                <w:bCs/>
+                <w:sz w:val="24"/>
+              </w:rPr>
+              <w:t xml:space="preserve">recompense </w:t>
+            </w:r>
+            <w:r>
+              <w:rPr>
+                <w:sz w:val="24"/>
+              </w:rPr>
+              <w:t>à l’inventaire du joueur</w:t>
+            </w:r>
+          </w:p>
+        </w:tc>
+        <w:tc>
+          <w:tcPr>
+            <w:tcW w:w="1641" w:type="dxa"/>
           </w:tcPr>
           <w:p>
             <w:pPr>
@@ -693,7 +724,7 @@
       <w:tr>
         <w:tc>
           <w:tcPr>
-            <w:tcW w:w="2122" w:type="dxa"/>
+            <w:tcW w:w="2368" w:type="dxa"/>
           </w:tcPr>
           <w:p>
             <w:pPr>
@@ -714,7 +745,7 @@
         </w:tc>
         <w:tc>
           <w:tcPr>
-            <w:tcW w:w="5528" w:type="dxa"/>
+            <w:tcW w:w="5053" w:type="dxa"/>
           </w:tcPr>
           <w:p>
             <w:pPr>
@@ -740,7 +771,7 @@
         </w:tc>
         <w:tc>
           <w:tcPr>
-            <w:tcW w:w="1412" w:type="dxa"/>
+            <w:tcW w:w="1641" w:type="dxa"/>
           </w:tcPr>
           <w:p>
             <w:pPr>
@@ -763,7 +794,7 @@
       <w:tr>
         <w:tc>
           <w:tcPr>
-            <w:tcW w:w="2122" w:type="dxa"/>
+            <w:tcW w:w="2368" w:type="dxa"/>
           </w:tcPr>
           <w:p>
             <w:pPr>
@@ -784,7 +815,7 @@
         </w:tc>
         <w:tc>
           <w:tcPr>
-            <w:tcW w:w="5528" w:type="dxa"/>
+            <w:tcW w:w="5053" w:type="dxa"/>
           </w:tcPr>
           <w:p>
             <w:pPr>
@@ -810,7 +841,7 @@
         </w:tc>
         <w:tc>
           <w:tcPr>
-            <w:tcW w:w="1412" w:type="dxa"/>
+            <w:tcW w:w="1641" w:type="dxa"/>
           </w:tcPr>
           <w:p>
             <w:pPr>
@@ -833,7 +864,7 @@
       <w:tr>
         <w:tc>
           <w:tcPr>
-            <w:tcW w:w="2122" w:type="dxa"/>
+            <w:tcW w:w="2368" w:type="dxa"/>
           </w:tcPr>
           <w:p>
             <w:pPr>
@@ -854,7 +885,7 @@
         </w:tc>
         <w:tc>
           <w:tcPr>
-            <w:tcW w:w="5528" w:type="dxa"/>
+            <w:tcW w:w="5053" w:type="dxa"/>
           </w:tcPr>
           <w:p>
             <w:pPr>
@@ -905,7 +936,7 @@
         </w:tc>
         <w:tc>
           <w:tcPr>
-            <w:tcW w:w="1412" w:type="dxa"/>
+            <w:tcW w:w="1641" w:type="dxa"/>
           </w:tcPr>
           <w:p>
             <w:pPr>
@@ -928,7 +959,7 @@
       <w:tr>
         <w:tc>
           <w:tcPr>
-            <w:tcW w:w="2122" w:type="dxa"/>
+            <w:tcW w:w="2368" w:type="dxa"/>
           </w:tcPr>
           <w:p>
             <w:pPr>
@@ -949,7 +980,7 @@
         </w:tc>
         <w:tc>
           <w:tcPr>
-            <w:tcW w:w="5528" w:type="dxa"/>
+            <w:tcW w:w="5053" w:type="dxa"/>
           </w:tcPr>
           <w:p>
             <w:pPr>
@@ -968,7 +999,7 @@
         </w:tc>
         <w:tc>
           <w:tcPr>
-            <w:tcW w:w="1412" w:type="dxa"/>
+            <w:tcW w:w="1641" w:type="dxa"/>
           </w:tcPr>
           <w:p>
             <w:pPr>
@@ -991,7 +1022,7 @@
       <w:tr>
         <w:tc>
           <w:tcPr>
-            <w:tcW w:w="2122" w:type="dxa"/>
+            <w:tcW w:w="2368" w:type="dxa"/>
           </w:tcPr>
           <w:p>
             <w:pPr>
@@ -1026,7 +1057,7 @@
         </w:tc>
         <w:tc>
           <w:tcPr>
-            <w:tcW w:w="5528" w:type="dxa"/>
+            <w:tcW w:w="5053" w:type="dxa"/>
           </w:tcPr>
           <w:p>
             <w:pPr>
@@ -1078,7 +1109,7 @@
         </w:tc>
         <w:tc>
           <w:tcPr>
-            <w:tcW w:w="1412" w:type="dxa"/>
+            <w:tcW w:w="1641" w:type="dxa"/>
           </w:tcPr>
           <w:p>
             <w:pPr>
@@ -1101,7 +1132,7 @@
       <w:tr>
         <w:tc>
           <w:tcPr>
-            <w:tcW w:w="2122" w:type="dxa"/>
+            <w:tcW w:w="2368" w:type="dxa"/>
           </w:tcPr>
           <w:p>
             <w:pPr>
@@ -1122,26 +1153,32 @@
         </w:tc>
         <w:tc>
           <w:tcPr>
-            <w:tcW w:w="5528" w:type="dxa"/>
-          </w:tcPr>
-          <w:p>
-            <w:pPr>
-              <w:jc w:val="center"/>
-              <w:rPr>
-                <w:sz w:val="24"/>
-              </w:rPr>
-            </w:pPr>
-            <w:r>
-              <w:rPr>
-                <w:sz w:val="24"/>
-              </w:rPr>
-              <w:t>Faire apparaître une flèche si l’arme est un arc</w:t>
-            </w:r>
-          </w:p>
-        </w:tc>
-        <w:tc>
-          <w:tcPr>
-            <w:tcW w:w="1412" w:type="dxa"/>
+            <w:tcW w:w="5053" w:type="dxa"/>
+          </w:tcPr>
+          <w:p>
+            <w:pPr>
+              <w:jc w:val="center"/>
+              <w:rPr>
+                <w:sz w:val="24"/>
+              </w:rPr>
+            </w:pPr>
+            <w:r>
+              <w:rPr>
+                <w:sz w:val="24"/>
+              </w:rPr>
+              <w:t>Faire apparaître une flèche</w:t>
+            </w:r>
+            <w:r>
+              <w:rPr>
+                <w:sz w:val="24"/>
+              </w:rPr>
+              <w:t xml:space="preserve"> en fonction de la portée</w:t>
+            </w:r>
+          </w:p>
+        </w:tc>
+        <w:tc>
+          <w:tcPr>
+            <w:tcW w:w="1641" w:type="dxa"/>
           </w:tcPr>
           <w:p>
             <w:pPr>
@@ -1164,7 +1201,7 @@
       <w:tr>
         <w:tc>
           <w:tcPr>
-            <w:tcW w:w="2122" w:type="dxa"/>
+            <w:tcW w:w="2368" w:type="dxa"/>
           </w:tcPr>
           <w:p>
             <w:pPr>
@@ -1185,7 +1222,7 @@
         </w:tc>
         <w:tc>
           <w:tcPr>
-            <w:tcW w:w="5528" w:type="dxa"/>
+            <w:tcW w:w="5053" w:type="dxa"/>
           </w:tcPr>
           <w:p>
             <w:pPr>
@@ -1205,14 +1242,7 @@
                 <w:b/>
                 <w:sz w:val="24"/>
               </w:rPr>
-              <w:t>-1</w:t>
-            </w:r>
-            <w:r>
-              <w:rPr>
-                <w:b/>
-                <w:sz w:val="24"/>
-              </w:rPr>
-              <w:t xml:space="preserve"> </w:t>
+              <w:t xml:space="preserve">-1 </w:t>
             </w:r>
             <w:r>
               <w:rPr>
@@ -1237,7 +1267,7 @@
         </w:tc>
         <w:tc>
           <w:tcPr>
-            <w:tcW w:w="1412" w:type="dxa"/>
+            <w:tcW w:w="1641" w:type="dxa"/>
           </w:tcPr>
           <w:p>
             <w:pPr>
@@ -1260,28 +1290,42 @@
       <w:tr>
         <w:tc>
           <w:tcPr>
-            <w:tcW w:w="2122" w:type="dxa"/>
-          </w:tcPr>
-          <w:p>
-            <w:pPr>
-              <w:jc w:val="center"/>
-              <w:rPr>
-                <w:b/>
-                <w:sz w:val="24"/>
-              </w:rPr>
-            </w:pPr>
-            <w:r>
-              <w:rPr>
-                <w:b/>
-                <w:sz w:val="24"/>
-              </w:rPr>
-              <w:t>gagnerExp()</w:t>
-            </w:r>
-          </w:p>
-        </w:tc>
-        <w:tc>
-          <w:tcPr>
-            <w:tcW w:w="5528" w:type="dxa"/>
+            <w:tcW w:w="2368" w:type="dxa"/>
+          </w:tcPr>
+          <w:p>
+            <w:pPr>
+              <w:jc w:val="center"/>
+              <w:rPr>
+                <w:b/>
+                <w:sz w:val="24"/>
+              </w:rPr>
+            </w:pPr>
+            <w:r>
+              <w:rPr>
+                <w:b/>
+                <w:sz w:val="24"/>
+              </w:rPr>
+              <w:t>gagnerExp</w:t>
+            </w:r>
+            <w:r>
+              <w:rPr>
+                <w:b/>
+                <w:sz w:val="24"/>
+              </w:rPr>
+              <w:t>Quête</w:t>
+            </w:r>
+            <w:r>
+              <w:rPr>
+                <w:b/>
+                <w:sz w:val="24"/>
+              </w:rPr>
+              <w:t>()</w:t>
+            </w:r>
+          </w:p>
+        </w:tc>
+        <w:tc>
+          <w:tcPr>
+            <w:tcW w:w="5053" w:type="dxa"/>
           </w:tcPr>
           <w:p>
             <w:pPr>
@@ -1303,26 +1347,40 @@
               </w:rPr>
               <w:t>niveau</w:t>
             </w:r>
-          </w:p>
-        </w:tc>
-        <w:tc>
-          <w:tcPr>
-            <w:tcW w:w="1412" w:type="dxa"/>
-          </w:tcPr>
-          <w:p>
-            <w:pPr>
-              <w:jc w:val="center"/>
-              <w:rPr>
-                <w:b/>
-                <w:sz w:val="24"/>
-              </w:rPr>
-            </w:pPr>
-            <w:r>
-              <w:rPr>
-                <w:b/>
-                <w:sz w:val="24"/>
-              </w:rPr>
-              <w:t>Joueur</w:t>
+            <w:r>
+              <w:rPr>
+                <w:b/>
+                <w:sz w:val="24"/>
+              </w:rPr>
+              <w:t xml:space="preserve"> </w:t>
+            </w:r>
+            <w:r>
+              <w:rPr>
+                <w:bCs/>
+                <w:sz w:val="24"/>
+              </w:rPr>
+              <w:t>de l’objet de la classe Joueur</w:t>
+            </w:r>
+          </w:p>
+        </w:tc>
+        <w:tc>
+          <w:tcPr>
+            <w:tcW w:w="1641" w:type="dxa"/>
+          </w:tcPr>
+          <w:p>
+            <w:pPr>
+              <w:jc w:val="center"/>
+              <w:rPr>
+                <w:b/>
+                <w:sz w:val="24"/>
+              </w:rPr>
+            </w:pPr>
+            <w:r>
+              <w:rPr>
+                <w:b/>
+                <w:sz w:val="24"/>
+              </w:rPr>
+              <w:t>Quête</w:t>
             </w:r>
           </w:p>
         </w:tc>
@@ -1330,7 +1388,7 @@
       <w:tr>
         <w:tc>
           <w:tcPr>
-            <w:tcW w:w="2122" w:type="dxa"/>
+            <w:tcW w:w="2368" w:type="dxa"/>
           </w:tcPr>
           <w:p>
             <w:pPr>
@@ -1351,7 +1409,7 @@
         </w:tc>
         <w:tc>
           <w:tcPr>
-            <w:tcW w:w="5528" w:type="dxa"/>
+            <w:tcW w:w="5053" w:type="dxa"/>
           </w:tcPr>
           <w:p>
             <w:pPr>
@@ -1370,7 +1428,7 @@
         </w:tc>
         <w:tc>
           <w:tcPr>
-            <w:tcW w:w="1412" w:type="dxa"/>
+            <w:tcW w:w="1641" w:type="dxa"/>
           </w:tcPr>
           <w:p>
             <w:pPr>
@@ -1393,63 +1451,84 @@
       <w:tr>
         <w:tc>
           <w:tcPr>
-            <w:tcW w:w="2122" w:type="dxa"/>
-          </w:tcPr>
-          <w:p>
-            <w:pPr>
-              <w:jc w:val="center"/>
-              <w:rPr>
-                <w:b/>
-                <w:sz w:val="24"/>
-              </w:rPr>
-            </w:pPr>
-            <w:r>
-              <w:rPr>
-                <w:b/>
-                <w:sz w:val="24"/>
-              </w:rPr>
-              <w:t>detruireEnvironnement()</w:t>
-            </w:r>
-          </w:p>
-        </w:tc>
-        <w:tc>
-          <w:tcPr>
-            <w:tcW w:w="5528" w:type="dxa"/>
-          </w:tcPr>
-          <w:p>
-            <w:pPr>
-              <w:jc w:val="center"/>
-              <w:rPr>
-                <w:sz w:val="24"/>
-              </w:rPr>
-            </w:pPr>
-            <w:r>
-              <w:rPr>
-                <w:sz w:val="24"/>
-              </w:rPr>
-              <w:t>S–</w:t>
-            </w:r>
-          </w:p>
-        </w:tc>
-        <w:tc>
-          <w:tcPr>
-            <w:tcW w:w="1412" w:type="dxa"/>
-          </w:tcPr>
-          <w:p>
-            <w:pPr>
-              <w:jc w:val="center"/>
-              <w:rPr>
-                <w:b/>
-                <w:sz w:val="24"/>
-              </w:rPr>
-            </w:pPr>
+            <w:tcW w:w="2368" w:type="dxa"/>
+          </w:tcPr>
+          <w:p>
+            <w:pPr>
+              <w:jc w:val="center"/>
+              <w:rPr>
+                <w:b/>
+                <w:sz w:val="24"/>
+              </w:rPr>
+            </w:pPr>
+            <w:r>
+              <w:rPr>
+                <w:b/>
+                <w:sz w:val="24"/>
+              </w:rPr>
+              <w:t>attribuerPNJaQuete()</w:t>
+            </w:r>
+          </w:p>
+        </w:tc>
+        <w:tc>
+          <w:tcPr>
+            <w:tcW w:w="5053" w:type="dxa"/>
+          </w:tcPr>
+          <w:p>
+            <w:pPr>
+              <w:jc w:val="center"/>
+              <w:rPr>
+                <w:sz w:val="24"/>
+              </w:rPr>
+            </w:pPr>
+            <w:r>
+              <w:rPr>
+                <w:sz w:val="24"/>
+              </w:rPr>
+              <w:t xml:space="preserve">Attribue un objet de type PNJ à l’attribut </w:t>
+            </w:r>
+            <w:r>
+              <w:rPr>
+                <w:b/>
+                <w:bCs/>
+                <w:sz w:val="24"/>
+              </w:rPr>
+              <w:t>pnj</w:t>
+            </w:r>
+            <w:r>
+              <w:rPr>
+                <w:sz w:val="24"/>
+              </w:rPr>
+              <w:t xml:space="preserve"> de l’objet courant</w:t>
+            </w:r>
+          </w:p>
+        </w:tc>
+        <w:tc>
+          <w:tcPr>
+            <w:tcW w:w="1641" w:type="dxa"/>
+          </w:tcPr>
+          <w:p>
+            <w:pPr>
+              <w:jc w:val="center"/>
+              <w:rPr>
+                <w:b/>
+                <w:sz w:val="24"/>
+              </w:rPr>
+            </w:pPr>
+            <w:r>
+              <w:rPr>
+                <w:b/>
+                <w:sz w:val="24"/>
+              </w:rPr>
+              <w:t>Quête</w:t>
+            </w:r>
           </w:p>
         </w:tc>
       </w:tr>
       <w:tr>
         <w:tc>
           <w:tcPr>
-            <w:tcW w:w="2122" w:type="dxa"/>
+            <w:tcW w:w="2368" w:type="dxa"/>
           </w:tcPr>
           <w:p>
             <w:pPr>
@@ -1470,7 +1549,7 @@
         </w:tc>
         <w:tc>
           <w:tcPr>
-            <w:tcW w:w="5528" w:type="dxa"/>
+            <w:tcW w:w="5053" w:type="dxa"/>
           </w:tcPr>
           <w:p>
             <w:pPr>
@@ -1523,7 +1602,7 @@
         </w:tc>
         <w:tc>
           <w:tcPr>
-            <w:tcW w:w="1412" w:type="dxa"/>
+            <w:tcW w:w="1641" w:type="dxa"/>
           </w:tcPr>
           <w:p>
             <w:pPr>
@@ -1539,6 +1618,473 @@
                 <w:sz w:val="24"/>
               </w:rPr>
               <w:t>ObjetdeQuete</w:t>
+            </w:r>
+          </w:p>
+        </w:tc>
+      </w:tr>
+      <w:tr>
+        <w:tc>
+          <w:tcPr>
+            <w:tcW w:w="2368" w:type="dxa"/>
+          </w:tcPr>
+          <w:p>
+            <w:pPr>
+              <w:jc w:val="center"/>
+              <w:rPr>
+                <w:b/>
+                <w:sz w:val="24"/>
+              </w:rPr>
+            </w:pPr>
+            <w:r>
+              <w:rPr>
+                <w:b/>
+                <w:sz w:val="24"/>
+              </w:rPr>
+              <w:t>estTraversable()</w:t>
+            </w:r>
+          </w:p>
+        </w:tc>
+        <w:tc>
+          <w:tcPr>
+            <w:tcW w:w="5053" w:type="dxa"/>
+          </w:tcPr>
+          <w:p>
+            <w:pPr>
+              <w:jc w:val="center"/>
+              <w:rPr>
+                <w:sz w:val="24"/>
+              </w:rPr>
+            </w:pPr>
+            <w:r>
+              <w:rPr>
+                <w:sz w:val="24"/>
+              </w:rPr>
+              <w:t>Désigner si un cell est traversable ou non</w:t>
+            </w:r>
+          </w:p>
+        </w:tc>
+        <w:tc>
+          <w:tcPr>
+            <w:tcW w:w="1641" w:type="dxa"/>
+          </w:tcPr>
+          <w:p>
+            <w:pPr>
+              <w:jc w:val="center"/>
+              <w:rPr>
+                <w:b/>
+                <w:sz w:val="24"/>
+              </w:rPr>
+            </w:pPr>
+            <w:r>
+              <w:rPr>
+                <w:b/>
+                <w:sz w:val="24"/>
+              </w:rPr>
+              <w:t>Cell</w:t>
+            </w:r>
+          </w:p>
+        </w:tc>
+      </w:tr>
+      <w:tr>
+        <w:tc>
+          <w:tcPr>
+            <w:tcW w:w="2368" w:type="dxa"/>
+          </w:tcPr>
+          <w:p>
+            <w:pPr>
+              <w:jc w:val="center"/>
+              <w:rPr>
+                <w:b/>
+                <w:sz w:val="24"/>
+              </w:rPr>
+            </w:pPr>
+            <w:r>
+              <w:rPr>
+                <w:b/>
+                <w:sz w:val="24"/>
+              </w:rPr>
+              <w:t>procureSoin()</w:t>
+            </w:r>
+          </w:p>
+        </w:tc>
+        <w:tc>
+          <w:tcPr>
+            <w:tcW w:w="5053" w:type="dxa"/>
+          </w:tcPr>
+          <w:p>
+            <w:pPr>
+              <w:jc w:val="center"/>
+              <w:rPr>
+                <w:sz w:val="24"/>
+              </w:rPr>
+            </w:pPr>
+            <w:r>
+              <w:rPr>
+                <w:sz w:val="24"/>
+              </w:rPr>
+              <w:t>Effectuer un soin sur le joueur s’il est sur un cell de soin</w:t>
+            </w:r>
+          </w:p>
+        </w:tc>
+        <w:tc>
+          <w:tcPr>
+            <w:tcW w:w="1641" w:type="dxa"/>
+          </w:tcPr>
+          <w:p>
+            <w:pPr>
+              <w:jc w:val="center"/>
+              <w:rPr>
+                <w:b/>
+                <w:sz w:val="24"/>
+              </w:rPr>
+            </w:pPr>
+            <w:r>
+              <w:rPr>
+                <w:b/>
+                <w:sz w:val="24"/>
+              </w:rPr>
+              <w:t>Cell</w:t>
+            </w:r>
+          </w:p>
+        </w:tc>
+      </w:tr>
+      <w:tr>
+        <w:tc>
+          <w:tcPr>
+            <w:tcW w:w="2368" w:type="dxa"/>
+          </w:tcPr>
+          <w:p>
+            <w:pPr>
+              <w:jc w:val="center"/>
+              <w:rPr>
+                <w:b/>
+                <w:sz w:val="24"/>
+              </w:rPr>
+            </w:pPr>
+            <w:r>
+              <w:rPr>
+                <w:b/>
+                <w:sz w:val="24"/>
+              </w:rPr>
+              <w:t>procureObjet()</w:t>
+            </w:r>
+          </w:p>
+        </w:tc>
+        <w:tc>
+          <w:tcPr>
+            <w:tcW w:w="5053" w:type="dxa"/>
+          </w:tcPr>
+          <w:p>
+            <w:pPr>
+              <w:jc w:val="center"/>
+              <w:rPr>
+                <w:sz w:val="24"/>
+              </w:rPr>
+            </w:pPr>
+            <w:r>
+              <w:rPr>
+                <w:sz w:val="24"/>
+              </w:rPr>
+              <w:t>Ajouter l’objet du cell ramassé par le joueur dans son inventaire</w:t>
+            </w:r>
+          </w:p>
+        </w:tc>
+        <w:tc>
+          <w:tcPr>
+            <w:tcW w:w="1641" w:type="dxa"/>
+          </w:tcPr>
+          <w:p>
+            <w:pPr>
+              <w:jc w:val="center"/>
+              <w:rPr>
+                <w:b/>
+                <w:sz w:val="24"/>
+              </w:rPr>
+            </w:pPr>
+            <w:r>
+              <w:rPr>
+                <w:b/>
+                <w:sz w:val="24"/>
+              </w:rPr>
+              <w:t>Cell</w:t>
+            </w:r>
+          </w:p>
+        </w:tc>
+      </w:tr>
+      <w:tr>
+        <w:tc>
+          <w:tcPr>
+            <w:tcW w:w="2368" w:type="dxa"/>
+          </w:tcPr>
+          <w:p>
+            <w:pPr>
+              <w:jc w:val="center"/>
+              <w:rPr>
+                <w:b/>
+                <w:sz w:val="24"/>
+              </w:rPr>
+            </w:pPr>
+            <w:r>
+              <w:rPr>
+                <w:b/>
+                <w:sz w:val="24"/>
+              </w:rPr>
+              <w:t>infligeDegats()</w:t>
+            </w:r>
+          </w:p>
+        </w:tc>
+        <w:tc>
+          <w:tcPr>
+            <w:tcW w:w="5053" w:type="dxa"/>
+          </w:tcPr>
+          <w:p>
+            <w:pPr>
+              <w:jc w:val="center"/>
+              <w:rPr>
+                <w:sz w:val="24"/>
+              </w:rPr>
+            </w:pPr>
+            <w:r>
+              <w:rPr>
+                <w:sz w:val="24"/>
+              </w:rPr>
+              <w:t xml:space="preserve">Soustraire le nombre de dégâts donné à l’attribut </w:t>
+            </w:r>
+            <w:r>
+              <w:rPr>
+                <w:b/>
+                <w:bCs/>
+                <w:sz w:val="24"/>
+              </w:rPr>
+              <w:t xml:space="preserve">nbDégats </w:t>
+            </w:r>
+            <w:r>
+              <w:rPr>
+                <w:sz w:val="24"/>
+              </w:rPr>
+              <w:t>de l’objet de type CellTraversable</w:t>
+            </w:r>
+          </w:p>
+        </w:tc>
+        <w:tc>
+          <w:tcPr>
+            <w:tcW w:w="1641" w:type="dxa"/>
+          </w:tcPr>
+          <w:p>
+            <w:pPr>
+              <w:jc w:val="center"/>
+              <w:rPr>
+                <w:b/>
+                <w:sz w:val="24"/>
+              </w:rPr>
+            </w:pPr>
+            <w:r>
+              <w:rPr>
+                <w:b/>
+                <w:sz w:val="24"/>
+              </w:rPr>
+              <w:t>Cell</w:t>
+            </w:r>
+          </w:p>
+        </w:tc>
+      </w:tr>
+      <w:tr>
+        <w:tc>
+          <w:tcPr>
+            <w:tcW w:w="2368" w:type="dxa"/>
+          </w:tcPr>
+          <w:p>
+            <w:pPr>
+              <w:jc w:val="center"/>
+              <w:rPr>
+                <w:b/>
+                <w:sz w:val="24"/>
+              </w:rPr>
+            </w:pPr>
+            <w:r>
+              <w:rPr>
+                <w:b/>
+                <w:sz w:val="24"/>
+              </w:rPr>
+              <w:t>attribuerSalleAZone()</w:t>
+            </w:r>
+          </w:p>
+        </w:tc>
+        <w:tc>
+          <w:tcPr>
+            <w:tcW w:w="5053" w:type="dxa"/>
+          </w:tcPr>
+          <w:p>
+            <w:pPr>
+              <w:jc w:val="center"/>
+              <w:rPr>
+                <w:sz w:val="24"/>
+              </w:rPr>
+            </w:pPr>
+            <w:r>
+              <w:rPr>
+                <w:sz w:val="24"/>
+              </w:rPr>
+              <w:t xml:space="preserve">Attribue une salle à l’attribut </w:t>
+            </w:r>
+            <w:r>
+              <w:rPr>
+                <w:b/>
+                <w:bCs/>
+                <w:sz w:val="24"/>
+              </w:rPr>
+              <w:t>salles</w:t>
+            </w:r>
+            <w:r>
+              <w:rPr>
+                <w:sz w:val="24"/>
+              </w:rPr>
+              <w:t xml:space="preserve"> d’un objet de type zone</w:t>
+            </w:r>
+          </w:p>
+        </w:tc>
+        <w:tc>
+          <w:tcPr>
+            <w:tcW w:w="1641" w:type="dxa"/>
+          </w:tcPr>
+          <w:p>
+            <w:pPr>
+              <w:jc w:val="center"/>
+              <w:rPr>
+                <w:b/>
+                <w:sz w:val="24"/>
+              </w:rPr>
+            </w:pPr>
+            <w:r>
+              <w:rPr>
+                <w:b/>
+                <w:sz w:val="24"/>
+              </w:rPr>
+              <w:t>Zone</w:t>
+            </w:r>
+          </w:p>
+        </w:tc>
+      </w:tr>
+      <w:tr>
+        <w:tc>
+          <w:tcPr>
+            <w:tcW w:w="2368" w:type="dxa"/>
+          </w:tcPr>
+          <w:p>
+            <w:pPr>
+              <w:jc w:val="center"/>
+              <w:rPr>
+                <w:b/>
+                <w:sz w:val="24"/>
+              </w:rPr>
+            </w:pPr>
+            <w:r>
+              <w:rPr>
+                <w:b/>
+                <w:sz w:val="24"/>
+              </w:rPr>
+              <w:lastRenderedPageBreak/>
+              <w:t>attribuer</w:t>
+            </w:r>
+            <w:r>
+              <w:rPr>
+                <w:b/>
+                <w:sz w:val="24"/>
+              </w:rPr>
+              <w:t>Cell</w:t>
+            </w:r>
+            <w:r>
+              <w:rPr>
+                <w:b/>
+                <w:sz w:val="24"/>
+              </w:rPr>
+              <w:t>A</w:t>
+            </w:r>
+            <w:r>
+              <w:rPr>
+                <w:b/>
+                <w:sz w:val="24"/>
+              </w:rPr>
+              <w:t>Salle</w:t>
+            </w:r>
+            <w:r>
+              <w:rPr>
+                <w:b/>
+                <w:sz w:val="24"/>
+              </w:rPr>
+              <w:t>()</w:t>
+            </w:r>
+          </w:p>
+        </w:tc>
+        <w:tc>
+          <w:tcPr>
+            <w:tcW w:w="5053" w:type="dxa"/>
+          </w:tcPr>
+          <w:p>
+            <w:pPr>
+              <w:jc w:val="center"/>
+              <w:rPr>
+                <w:sz w:val="24"/>
+              </w:rPr>
+            </w:pPr>
+            <w:r>
+              <w:rPr>
+                <w:sz w:val="24"/>
+              </w:rPr>
+              <w:t>Attribue un</w:t>
+            </w:r>
+            <w:r>
+              <w:rPr>
+                <w:sz w:val="24"/>
+              </w:rPr>
+              <w:t xml:space="preserve"> cell </w:t>
+            </w:r>
+            <w:r>
+              <w:rPr>
+                <w:sz w:val="24"/>
+              </w:rPr>
+              <w:t xml:space="preserve">à l’attribut </w:t>
+            </w:r>
+            <w:r>
+              <w:rPr>
+                <w:b/>
+                <w:bCs/>
+                <w:sz w:val="24"/>
+              </w:rPr>
+              <w:t>case</w:t>
+            </w:r>
+            <w:r>
+              <w:rPr>
+                <w:sz w:val="24"/>
+              </w:rPr>
+              <w:t xml:space="preserve"> d’un objet de type </w:t>
+            </w:r>
+            <w:r>
+              <w:rPr>
+                <w:sz w:val="24"/>
+              </w:rPr>
+              <w:t>Salle</w:t>
+            </w:r>
+          </w:p>
+        </w:tc>
+        <w:tc>
+          <w:tcPr>
+            <w:tcW w:w="1641" w:type="dxa"/>
+          </w:tcPr>
+          <w:p>
+            <w:pPr>
+              <w:jc w:val="center"/>
+              <w:rPr>
+                <w:b/>
+                <w:sz w:val="24"/>
+              </w:rPr>
+            </w:pPr>
+            <w:r>
+              <w:rPr>
+                <w:b/>
+                <w:sz w:val="24"/>
+              </w:rPr>
+              <w:t>Salle</w:t>
             </w:r>
             <w:bookmarkStart w:id="0" w:name="_GoBack"/>
             <w:bookmarkEnd w:id="0"/>
@@ -1548,34 +2094,34 @@
       <w:tr>
         <w:tc>
           <w:tcPr>
-            <w:tcW w:w="2122" w:type="dxa"/>
-          </w:tcPr>
-          <w:p>
-            <w:pPr>
-              <w:jc w:val="center"/>
-              <w:rPr>
-                <w:b/>
-                <w:sz w:val="24"/>
-              </w:rPr>
-            </w:pPr>
-          </w:p>
-        </w:tc>
-        <w:tc>
-          <w:tcPr>
-            <w:tcW w:w="5528" w:type="dxa"/>
-          </w:tcPr>
-          <w:p>
-            <w:pPr>
-              <w:jc w:val="center"/>
-              <w:rPr>
-                <w:sz w:val="24"/>
-              </w:rPr>
-            </w:pPr>
-          </w:p>
-        </w:tc>
-        <w:tc>
-          <w:tcPr>
-            <w:tcW w:w="1412" w:type="dxa"/>
+            <w:tcW w:w="2368" w:type="dxa"/>
+          </w:tcPr>
+          <w:p>
+            <w:pPr>
+              <w:jc w:val="center"/>
+              <w:rPr>
+                <w:b/>
+                <w:sz w:val="24"/>
+              </w:rPr>
+            </w:pPr>
+          </w:p>
+        </w:tc>
+        <w:tc>
+          <w:tcPr>
+            <w:tcW w:w="5053" w:type="dxa"/>
+          </w:tcPr>
+          <w:p>
+            <w:pPr>
+              <w:jc w:val="center"/>
+              <w:rPr>
+                <w:sz w:val="24"/>
+              </w:rPr>
+            </w:pPr>
+          </w:p>
+        </w:tc>
+        <w:tc>
+          <w:tcPr>
+            <w:tcW w:w="1641" w:type="dxa"/>
           </w:tcPr>
           <w:p>
             <w:pPr>
@@ -1591,34 +2137,34 @@
       <w:tr>
         <w:tc>
           <w:tcPr>
-            <w:tcW w:w="2122" w:type="dxa"/>
-          </w:tcPr>
-          <w:p>
-            <w:pPr>
-              <w:jc w:val="center"/>
-              <w:rPr>
-                <w:b/>
-                <w:sz w:val="24"/>
-              </w:rPr>
-            </w:pPr>
-          </w:p>
-        </w:tc>
-        <w:tc>
-          <w:tcPr>
-            <w:tcW w:w="5528" w:type="dxa"/>
-          </w:tcPr>
-          <w:p>
-            <w:pPr>
-              <w:jc w:val="center"/>
-              <w:rPr>
-                <w:sz w:val="24"/>
-              </w:rPr>
-            </w:pPr>
-          </w:p>
-        </w:tc>
-        <w:tc>
-          <w:tcPr>
-            <w:tcW w:w="1412" w:type="dxa"/>
+            <w:tcW w:w="2368" w:type="dxa"/>
+          </w:tcPr>
+          <w:p>
+            <w:pPr>
+              <w:jc w:val="center"/>
+              <w:rPr>
+                <w:b/>
+                <w:sz w:val="24"/>
+              </w:rPr>
+            </w:pPr>
+          </w:p>
+        </w:tc>
+        <w:tc>
+          <w:tcPr>
+            <w:tcW w:w="5053" w:type="dxa"/>
+          </w:tcPr>
+          <w:p>
+            <w:pPr>
+              <w:jc w:val="center"/>
+              <w:rPr>
+                <w:sz w:val="24"/>
+              </w:rPr>
+            </w:pPr>
+          </w:p>
+        </w:tc>
+        <w:tc>
+          <w:tcPr>
+            <w:tcW w:w="1641" w:type="dxa"/>
           </w:tcPr>
           <w:p>
             <w:pPr>
@@ -1634,34 +2180,34 @@
       <w:tr>
         <w:tc>
           <w:tcPr>
-            <w:tcW w:w="2122" w:type="dxa"/>
-          </w:tcPr>
-          <w:p>
-            <w:pPr>
-              <w:jc w:val="center"/>
-              <w:rPr>
-                <w:b/>
-                <w:sz w:val="24"/>
-              </w:rPr>
-            </w:pPr>
-          </w:p>
-        </w:tc>
-        <w:tc>
-          <w:tcPr>
-            <w:tcW w:w="5528" w:type="dxa"/>
-          </w:tcPr>
-          <w:p>
-            <w:pPr>
-              <w:jc w:val="center"/>
-              <w:rPr>
-                <w:sz w:val="24"/>
-              </w:rPr>
-            </w:pPr>
-          </w:p>
-        </w:tc>
-        <w:tc>
-          <w:tcPr>
-            <w:tcW w:w="1412" w:type="dxa"/>
+            <w:tcW w:w="2368" w:type="dxa"/>
+          </w:tcPr>
+          <w:p>
+            <w:pPr>
+              <w:jc w:val="center"/>
+              <w:rPr>
+                <w:b/>
+                <w:sz w:val="24"/>
+              </w:rPr>
+            </w:pPr>
+          </w:p>
+        </w:tc>
+        <w:tc>
+          <w:tcPr>
+            <w:tcW w:w="5053" w:type="dxa"/>
+          </w:tcPr>
+          <w:p>
+            <w:pPr>
+              <w:jc w:val="center"/>
+              <w:rPr>
+                <w:sz w:val="24"/>
+              </w:rPr>
+            </w:pPr>
+          </w:p>
+        </w:tc>
+        <w:tc>
+          <w:tcPr>
+            <w:tcW w:w="1641" w:type="dxa"/>
           </w:tcPr>
           <w:p>
             <w:pPr>
@@ -1677,34 +2223,34 @@
       <w:tr>
         <w:tc>
           <w:tcPr>
-            <w:tcW w:w="2122" w:type="dxa"/>
-          </w:tcPr>
-          <w:p>
-            <w:pPr>
-              <w:jc w:val="center"/>
-              <w:rPr>
-                <w:b/>
-                <w:sz w:val="24"/>
-              </w:rPr>
-            </w:pPr>
-          </w:p>
-        </w:tc>
-        <w:tc>
-          <w:tcPr>
-            <w:tcW w:w="5528" w:type="dxa"/>
-          </w:tcPr>
-          <w:p>
-            <w:pPr>
-              <w:jc w:val="center"/>
-              <w:rPr>
-                <w:sz w:val="24"/>
-              </w:rPr>
-            </w:pPr>
-          </w:p>
-        </w:tc>
-        <w:tc>
-          <w:tcPr>
-            <w:tcW w:w="1412" w:type="dxa"/>
+            <w:tcW w:w="2368" w:type="dxa"/>
+          </w:tcPr>
+          <w:p>
+            <w:pPr>
+              <w:jc w:val="center"/>
+              <w:rPr>
+                <w:b/>
+                <w:sz w:val="24"/>
+              </w:rPr>
+            </w:pPr>
+          </w:p>
+        </w:tc>
+        <w:tc>
+          <w:tcPr>
+            <w:tcW w:w="5053" w:type="dxa"/>
+          </w:tcPr>
+          <w:p>
+            <w:pPr>
+              <w:jc w:val="center"/>
+              <w:rPr>
+                <w:sz w:val="24"/>
+              </w:rPr>
+            </w:pPr>
+          </w:p>
+        </w:tc>
+        <w:tc>
+          <w:tcPr>
+            <w:tcW w:w="1641" w:type="dxa"/>
           </w:tcPr>
           <w:p>
             <w:pPr>
@@ -1720,292 +2266,34 @@
       <w:tr>
         <w:tc>
           <w:tcPr>
-            <w:tcW w:w="2122" w:type="dxa"/>
-          </w:tcPr>
-          <w:p>
-            <w:pPr>
-              <w:jc w:val="center"/>
-              <w:rPr>
-                <w:b/>
-                <w:sz w:val="24"/>
-              </w:rPr>
-            </w:pPr>
-          </w:p>
-        </w:tc>
-        <w:tc>
-          <w:tcPr>
-            <w:tcW w:w="5528" w:type="dxa"/>
-          </w:tcPr>
-          <w:p>
-            <w:pPr>
-              <w:jc w:val="center"/>
-              <w:rPr>
-                <w:sz w:val="24"/>
-              </w:rPr>
-            </w:pPr>
-          </w:p>
-        </w:tc>
-        <w:tc>
-          <w:tcPr>
-            <w:tcW w:w="1412" w:type="dxa"/>
-          </w:tcPr>
-          <w:p>
-            <w:pPr>
-              <w:jc w:val="center"/>
-              <w:rPr>
-                <w:b/>
-                <w:sz w:val="24"/>
-              </w:rPr>
-            </w:pPr>
-          </w:p>
-        </w:tc>
-      </w:tr>
-      <w:tr>
-        <w:tc>
-          <w:tcPr>
-            <w:tcW w:w="2122" w:type="dxa"/>
-          </w:tcPr>
-          <w:p>
-            <w:pPr>
-              <w:jc w:val="center"/>
-              <w:rPr>
-                <w:b/>
-                <w:sz w:val="24"/>
-              </w:rPr>
-            </w:pPr>
-          </w:p>
-        </w:tc>
-        <w:tc>
-          <w:tcPr>
-            <w:tcW w:w="5528" w:type="dxa"/>
-          </w:tcPr>
-          <w:p>
-            <w:pPr>
-              <w:jc w:val="center"/>
-              <w:rPr>
-                <w:sz w:val="24"/>
-              </w:rPr>
-            </w:pPr>
-          </w:p>
-        </w:tc>
-        <w:tc>
-          <w:tcPr>
-            <w:tcW w:w="1412" w:type="dxa"/>
-          </w:tcPr>
-          <w:p>
-            <w:pPr>
-              <w:jc w:val="center"/>
-              <w:rPr>
-                <w:b/>
-                <w:sz w:val="24"/>
-              </w:rPr>
-            </w:pPr>
-          </w:p>
-        </w:tc>
-      </w:tr>
-      <w:tr>
-        <w:tc>
-          <w:tcPr>
-            <w:tcW w:w="2122" w:type="dxa"/>
-          </w:tcPr>
-          <w:p>
-            <w:pPr>
-              <w:jc w:val="center"/>
-              <w:rPr>
-                <w:b/>
-                <w:sz w:val="24"/>
-              </w:rPr>
-            </w:pPr>
-          </w:p>
-        </w:tc>
-        <w:tc>
-          <w:tcPr>
-            <w:tcW w:w="5528" w:type="dxa"/>
-          </w:tcPr>
-          <w:p>
-            <w:pPr>
-              <w:jc w:val="center"/>
-              <w:rPr>
-                <w:sz w:val="24"/>
-              </w:rPr>
-            </w:pPr>
-          </w:p>
-        </w:tc>
-        <w:tc>
-          <w:tcPr>
-            <w:tcW w:w="1412" w:type="dxa"/>
-          </w:tcPr>
-          <w:p>
-            <w:pPr>
-              <w:jc w:val="center"/>
-              <w:rPr>
-                <w:b/>
-                <w:sz w:val="24"/>
-              </w:rPr>
-            </w:pPr>
-          </w:p>
-        </w:tc>
-      </w:tr>
-      <w:tr>
-        <w:tc>
-          <w:tcPr>
-            <w:tcW w:w="2122" w:type="dxa"/>
-          </w:tcPr>
-          <w:p>
-            <w:pPr>
-              <w:jc w:val="center"/>
-              <w:rPr>
-                <w:b/>
-                <w:sz w:val="24"/>
-              </w:rPr>
-            </w:pPr>
-          </w:p>
-        </w:tc>
-        <w:tc>
-          <w:tcPr>
-            <w:tcW w:w="5528" w:type="dxa"/>
-          </w:tcPr>
-          <w:p>
-            <w:pPr>
-              <w:jc w:val="center"/>
-              <w:rPr>
-                <w:sz w:val="24"/>
-              </w:rPr>
-            </w:pPr>
-          </w:p>
-        </w:tc>
-        <w:tc>
-          <w:tcPr>
-            <w:tcW w:w="1412" w:type="dxa"/>
-          </w:tcPr>
-          <w:p>
-            <w:pPr>
-              <w:jc w:val="center"/>
-              <w:rPr>
-                <w:b/>
-                <w:sz w:val="24"/>
-              </w:rPr>
-            </w:pPr>
-          </w:p>
-        </w:tc>
-      </w:tr>
-      <w:tr>
-        <w:tc>
-          <w:tcPr>
-            <w:tcW w:w="2122" w:type="dxa"/>
-          </w:tcPr>
-          <w:p>
-            <w:pPr>
-              <w:jc w:val="center"/>
-              <w:rPr>
-                <w:b/>
-                <w:sz w:val="24"/>
-              </w:rPr>
-            </w:pPr>
-          </w:p>
-        </w:tc>
-        <w:tc>
-          <w:tcPr>
-            <w:tcW w:w="5528" w:type="dxa"/>
-          </w:tcPr>
-          <w:p>
-            <w:pPr>
-              <w:jc w:val="center"/>
-              <w:rPr>
-                <w:sz w:val="24"/>
-              </w:rPr>
-            </w:pPr>
-          </w:p>
-        </w:tc>
-        <w:tc>
-          <w:tcPr>
-            <w:tcW w:w="1412" w:type="dxa"/>
-          </w:tcPr>
-          <w:p>
-            <w:pPr>
-              <w:jc w:val="center"/>
-              <w:rPr>
-                <w:b/>
-                <w:sz w:val="24"/>
-              </w:rPr>
-            </w:pPr>
-          </w:p>
-        </w:tc>
-      </w:tr>
-      <w:tr>
-        <w:tc>
-          <w:tcPr>
-            <w:tcW w:w="2122" w:type="dxa"/>
-          </w:tcPr>
-          <w:p>
-            <w:pPr>
-              <w:jc w:val="center"/>
-              <w:rPr>
-                <w:b/>
-                <w:sz w:val="24"/>
-              </w:rPr>
-            </w:pPr>
-          </w:p>
-        </w:tc>
-        <w:tc>
-          <w:tcPr>
-            <w:tcW w:w="5528" w:type="dxa"/>
-          </w:tcPr>
-          <w:p>
-            <w:pPr>
-              <w:jc w:val="center"/>
-              <w:rPr>
-                <w:sz w:val="24"/>
-              </w:rPr>
-            </w:pPr>
-          </w:p>
-        </w:tc>
-        <w:tc>
-          <w:tcPr>
-            <w:tcW w:w="1412" w:type="dxa"/>
-          </w:tcPr>
-          <w:p>
-            <w:pPr>
-              <w:jc w:val="center"/>
-              <w:rPr>
-                <w:b/>
-                <w:sz w:val="24"/>
-              </w:rPr>
-            </w:pPr>
-          </w:p>
-        </w:tc>
-      </w:tr>
-      <w:tr>
-        <w:tc>
-          <w:tcPr>
-            <w:tcW w:w="2122" w:type="dxa"/>
-          </w:tcPr>
-          <w:p>
-            <w:pPr>
-              <w:jc w:val="center"/>
-              <w:rPr>
-                <w:b/>
-                <w:sz w:val="24"/>
-              </w:rPr>
-            </w:pPr>
-          </w:p>
-        </w:tc>
-        <w:tc>
-          <w:tcPr>
-            <w:tcW w:w="5528" w:type="dxa"/>
-          </w:tcPr>
-          <w:p>
-            <w:pPr>
-              <w:jc w:val="center"/>
-              <w:rPr>
-                <w:sz w:val="24"/>
-              </w:rPr>
-            </w:pPr>
-          </w:p>
-        </w:tc>
-        <w:tc>
-          <w:tcPr>
-            <w:tcW w:w="1412" w:type="dxa"/>
+            <w:tcW w:w="2368" w:type="dxa"/>
+          </w:tcPr>
+          <w:p>
+            <w:pPr>
+              <w:jc w:val="center"/>
+              <w:rPr>
+                <w:b/>
+                <w:sz w:val="24"/>
+              </w:rPr>
+            </w:pPr>
+          </w:p>
+        </w:tc>
+        <w:tc>
+          <w:tcPr>
+            <w:tcW w:w="5053" w:type="dxa"/>
+          </w:tcPr>
+          <w:p>
+            <w:pPr>
+              <w:jc w:val="center"/>
+              <w:rPr>
+                <w:sz w:val="24"/>
+              </w:rPr>
+            </w:pPr>
+          </w:p>
+        </w:tc>
+        <w:tc>
+          <w:tcPr>
+            <w:tcW w:w="1641" w:type="dxa"/>
           </w:tcPr>
           <w:p>
             <w:pPr>
@@ -2040,7 +2328,7 @@
 </file>
 
 <file path=word/styles.xml><?xml version="1.0" encoding="utf-8"?>
-<w:styles xmlns:mc="http://schemas.openxmlformats.org/markup-compatibility/2006" xmlns:r="http://schemas.openxmlformats.org/officeDocument/2006/relationships" xmlns:w="http://schemas.openxmlformats.org/wordprocessingml/2006/main" xmlns:w14="http://schemas.microsoft.com/office/word/2010/wordml" xmlns:w15="http://schemas.microsoft.com/office/word/2012/wordml" xmlns:w16se="http://schemas.microsoft.com/office/word/2015/wordml/symex" mc:Ignorable="w14 w15 w16se">
+<w:styles xmlns:mc="http://schemas.openxmlformats.org/markup-compatibility/2006" xmlns:r="http://schemas.openxmlformats.org/officeDocument/2006/relationships" xmlns:w="http://schemas.openxmlformats.org/wordprocessingml/2006/main" xmlns:w14="http://schemas.microsoft.com/office/word/2010/wordml" xmlns:w15="http://schemas.microsoft.com/office/word/2012/wordml" xmlns:w16cid="http://schemas.microsoft.com/office/word/2016/wordml/cid" xmlns:w16se="http://schemas.microsoft.com/office/word/2015/wordml/symex" mc:Ignorable="w14 w15 w16se w16cid">
   <w:docDefaults>
     <w:rPrDefault>
       <w:rPr>
@@ -2056,7 +2344,7 @@
       </w:pPr>
     </w:pPrDefault>
   </w:docDefaults>
-  <w:latentStyles w:defLockedState="0" w:defUIPriority="99" w:defSemiHidden="0" w:defUnhideWhenUsed="0" w:defQFormat="0" w:count="371">
+  <w:latentStyles w:defLockedState="0" w:defUIPriority="99" w:defSemiHidden="0" w:defUnhideWhenUsed="0" w:defQFormat="0" w:count="376">
     <w:lsdException w:name="Normal" w:uiPriority="0" w:qFormat="1"/>
     <w:lsdException w:name="heading 1" w:uiPriority="9" w:qFormat="1"/>
     <w:lsdException w:name="heading 2" w:semiHidden="1" w:uiPriority="9" w:unhideWhenUsed="1" w:qFormat="1"/>
@@ -2162,7 +2450,6 @@
     <w:lsdException w:name="HTML Sample" w:semiHidden="1" w:unhideWhenUsed="1"/>
     <w:lsdException w:name="HTML Typewriter" w:semiHidden="1" w:unhideWhenUsed="1"/>
     <w:lsdException w:name="HTML Variable" w:semiHidden="1" w:unhideWhenUsed="1"/>
-    <w:lsdException w:name="Normal Table" w:semiHidden="1" w:unhideWhenUsed="1"/>
     <w:lsdException w:name="annotation subject" w:semiHidden="1" w:unhideWhenUsed="1"/>
     <w:lsdException w:name="No List" w:semiHidden="1" w:unhideWhenUsed="1"/>
     <w:lsdException w:name="Outline List 1" w:semiHidden="1" w:unhideWhenUsed="1"/>
@@ -2205,11 +2492,8 @@
     <w:lsdException w:name="Table Contemporary" w:semiHidden="1" w:unhideWhenUsed="1"/>
     <w:lsdException w:name="Table Elegant" w:semiHidden="1" w:unhideWhenUsed="1"/>
     <w:lsdException w:name="Table Professional" w:semiHidden="1" w:unhideWhenUsed="1"/>
-    <w:lsdException w:name="Table Subtle 1" w:semiHidden="1" w:unhideWhenUsed="1"/>
     <w:lsdException w:name="Table Subtle 2" w:semiHidden="1" w:unhideWhenUsed="1"/>
     <w:lsdException w:name="Table Web 1" w:semiHidden="1" w:unhideWhenUsed="1"/>
-    <w:lsdException w:name="Table Web 2" w:semiHidden="1" w:unhideWhenUsed="1"/>
-    <w:lsdException w:name="Table Web 3" w:semiHidden="1" w:unhideWhenUsed="1"/>
     <w:lsdException w:name="Balloon Text" w:semiHidden="1" w:unhideWhenUsed="1"/>
     <w:lsdException w:name="Table Grid" w:uiPriority="39"/>
     <w:lsdException w:name="Table Theme" w:semiHidden="1" w:unhideWhenUsed="1"/>
@@ -2428,6 +2712,11 @@
     <w:lsdException w:name="List Table 5 Dark Accent 6" w:uiPriority="50"/>
     <w:lsdException w:name="List Table 6 Colorful Accent 6" w:uiPriority="51"/>
     <w:lsdException w:name="List Table 7 Colorful Accent 6" w:uiPriority="52"/>
+    <w:lsdException w:name="Mention" w:semiHidden="1" w:unhideWhenUsed="1"/>
+    <w:lsdException w:name="Smart Hyperlink" w:semiHidden="1" w:unhideWhenUsed="1"/>
+    <w:lsdException w:name="Hashtag" w:semiHidden="1" w:unhideWhenUsed="1"/>
+    <w:lsdException w:name="Unresolved Mention" w:semiHidden="1" w:unhideWhenUsed="1"/>
+    <w:lsdException w:name="Smart Link" w:semiHidden="1" w:unhideWhenUsed="1"/>
   </w:latentStyles>
   <w:style w:type="paragraph" w:default="1" w:styleId="Normal">
     <w:name w:val="Normal"/>

</xml_diff>